<commit_message>
q1 answer on doc
</commit_message>
<xml_diff>
--- a/answers.docx
+++ b/answers.docx
@@ -9,8 +9,6 @@
           <w:rFonts w:ascii="Garamond" w:hAnsi="Garamond"/>
         </w:rPr>
       </w:pPr>
-      <w:bookmarkStart w:id="0" w:name="_GoBack"/>
-      <w:bookmarkEnd w:id="0"/>
       <w:r>
         <w:rPr>
           <w:rFonts w:ascii="Garamond" w:hAnsi="Garamond"/>
@@ -136,6 +134,36 @@
         </w:numPr>
         <w:spacing w:line="276" w:lineRule="auto"/>
       </w:pPr>
+      <w:r>
+        <w:t>The five most common skills were skills</w:t>
+      </w:r>
+      <w:r>
+        <w:t xml:space="preserve"> 311, 47, 280, 277, and 50.  The five least common skills were skills </w:t>
+      </w:r>
+      <w:r>
+        <w:t>43, 348, 334, 331,</w:t>
+      </w:r>
+      <w:r>
+        <w:t xml:space="preserve"> and</w:t>
+      </w:r>
+      <w:r>
+        <w:t xml:space="preserve"> 340.</w:t>
+      </w:r>
+      <w:r>
+        <w:t xml:space="preserve"> Skill 311 was the most common skill with 5.77% of the responses were associate with this skill. </w:t>
+      </w:r>
+    </w:p>
+    <w:p>
+      <w:pPr>
+        <w:pStyle w:val="ListParagraph"/>
+        <w:numPr>
+          <w:ilvl w:val="0"/>
+          <w:numId w:val="1"/>
+        </w:numPr>
+        <w:spacing w:line="276" w:lineRule="auto"/>
+      </w:pPr>
+      <w:bookmarkStart w:id="0" w:name="_GoBack"/>
+      <w:bookmarkEnd w:id="0"/>
     </w:p>
     <w:sectPr>
       <w:pgSz w:w="12240" w:h="15840"/>

</xml_diff>

<commit_message>
added answers for 1-5 minus 3
</commit_message>
<xml_diff>
--- a/answers.docx
+++ b/answers.docx
@@ -1,6 +1,6 @@
 
 <file path=word/document.xml><?xml version="1.0" encoding="utf-8"?>
-<w:document xmlns:wpc="http://schemas.microsoft.com/office/word/2010/wordprocessingCanvas" xmlns:mo="http://schemas.microsoft.com/office/mac/office/2008/main" xmlns:mc="http://schemas.openxmlformats.org/markup-compatibility/2006" xmlns:mv="urn:schemas-microsoft-com:mac:vml" xmlns:o="urn:schemas-microsoft-com:office:office" xmlns:r="http://schemas.openxmlformats.org/officeDocument/2006/relationships" xmlns:m="http://schemas.openxmlformats.org/officeDocument/2006/math" xmlns:v="urn:schemas-microsoft-com:vml" xmlns:wp14="http://schemas.microsoft.com/office/word/2010/wordprocessingDrawing" xmlns:wp="http://schemas.openxmlformats.org/drawingml/2006/wordprocessingDrawing" xmlns:w10="urn:schemas-microsoft-com:office:word" xmlns:w="http://schemas.openxmlformats.org/wordprocessingml/2006/main" xmlns:w14="http://schemas.microsoft.com/office/word/2010/wordml" xmlns:w15="http://schemas.microsoft.com/office/word/2012/wordml" xmlns:wpg="http://schemas.microsoft.com/office/word/2010/wordprocessingGroup" xmlns:wpi="http://schemas.microsoft.com/office/word/2010/wordprocessingInk" xmlns:wne="http://schemas.microsoft.com/office/word/2006/wordml" xmlns:wps="http://schemas.microsoft.com/office/word/2010/wordprocessingShape" mc:Ignorable="w14 w15 wp14">
+<w:document xmlns:wpc="http://schemas.microsoft.com/office/word/2010/wordprocessingCanvas" xmlns:cx="http://schemas.microsoft.com/office/drawing/2014/chartex" xmlns:cx1="http://schemas.microsoft.com/office/drawing/2015/9/8/chartex" xmlns:cx2="http://schemas.microsoft.com/office/drawing/2015/10/21/chartex" xmlns:cx3="http://schemas.microsoft.com/office/drawing/2016/5/9/chartex" xmlns:cx4="http://schemas.microsoft.com/office/drawing/2016/5/10/chartex" xmlns:cx5="http://schemas.microsoft.com/office/drawing/2016/5/11/chartex" xmlns:cx6="http://schemas.microsoft.com/office/drawing/2016/5/12/chartex" xmlns:cx7="http://schemas.microsoft.com/office/drawing/2016/5/13/chartex" xmlns:cx8="http://schemas.microsoft.com/office/drawing/2016/5/14/chartex" xmlns:mc="http://schemas.openxmlformats.org/markup-compatibility/2006" xmlns:aink="http://schemas.microsoft.com/office/drawing/2016/ink" xmlns:am3d="http://schemas.microsoft.com/office/drawing/2017/model3d" xmlns:o="urn:schemas-microsoft-com:office:office" xmlns:r="http://schemas.openxmlformats.org/officeDocument/2006/relationships" xmlns:m="http://schemas.openxmlformats.org/officeDocument/2006/math" xmlns:v="urn:schemas-microsoft-com:vml" xmlns:wp14="http://schemas.microsoft.com/office/word/2010/wordprocessingDrawing" xmlns:wp="http://schemas.openxmlformats.org/drawingml/2006/wordprocessingDrawing" xmlns:w10="urn:schemas-microsoft-com:office:word" xmlns:w="http://schemas.openxmlformats.org/wordprocessingml/2006/main" xmlns:w14="http://schemas.microsoft.com/office/word/2010/wordml" xmlns:w15="http://schemas.microsoft.com/office/word/2012/wordml" xmlns:w16cid="http://schemas.microsoft.com/office/word/2016/wordml/cid" xmlns:w16se="http://schemas.microsoft.com/office/word/2015/wordml/symex" xmlns:wpg="http://schemas.microsoft.com/office/word/2010/wordprocessingGroup" xmlns:wpi="http://schemas.microsoft.com/office/word/2010/wordprocessingInk" xmlns:wne="http://schemas.microsoft.com/office/word/2006/wordml" xmlns:wps="http://schemas.microsoft.com/office/word/2010/wordprocessingShape" mc:Ignorable="w14 w15 w16se w16cid wp14">
   <w:body>
     <w:p>
       <w:pPr>
@@ -63,7 +63,21 @@
         <w:rPr>
           <w:rFonts w:ascii="Garamond" w:hAnsi="Garamond"/>
         </w:rPr>
-        <w:t xml:space="preserve">Link to github repository: </w:t>
+        <w:t xml:space="preserve">Link to </w:t>
+      </w:r>
+      <w:proofErr w:type="spellStart"/>
+      <w:r>
+        <w:rPr>
+          <w:rFonts w:ascii="Garamond" w:hAnsi="Garamond"/>
+        </w:rPr>
+        <w:t>github</w:t>
+      </w:r>
+      <w:proofErr w:type="spellEnd"/>
+      <w:r>
+        <w:rPr>
+          <w:rFonts w:ascii="Garamond" w:hAnsi="Garamond"/>
+        </w:rPr>
+        <w:t xml:space="preserve"> repository: </w:t>
       </w:r>
       <w:hyperlink r:id="rId5" w:history="1">
         <w:r>
@@ -91,6 +105,42 @@
     </w:p>
     <w:p>
       <w:pPr>
+        <w:spacing w:line="276" w:lineRule="auto"/>
+        <w:rPr>
+          <w:rFonts w:ascii="Garamond" w:hAnsi="Garamond"/>
+        </w:rPr>
+      </w:pPr>
+      <w:r>
+        <w:rPr>
+          <w:rFonts w:ascii="Garamond" w:hAnsi="Garamond"/>
+        </w:rPr>
+        <w:t xml:space="preserve">All of the questions are answered in Markdown in the </w:t>
+      </w:r>
+      <w:proofErr w:type="spellStart"/>
+      <w:r>
+        <w:rPr>
+          <w:rFonts w:ascii="Garamond" w:hAnsi="Garamond"/>
+        </w:rPr>
+        <w:t>iPython</w:t>
+      </w:r>
+      <w:proofErr w:type="spellEnd"/>
+      <w:r>
+        <w:rPr>
+          <w:rFonts w:ascii="Garamond" w:hAnsi="Garamond"/>
+        </w:rPr>
+        <w:t xml:space="preserve"> notebook but detailed here for convenience.</w:t>
+      </w:r>
+    </w:p>
+    <w:p>
+      <w:pPr>
+        <w:spacing w:line="276" w:lineRule="auto"/>
+        <w:rPr>
+          <w:rFonts w:ascii="Garamond" w:hAnsi="Garamond"/>
+        </w:rPr>
+      </w:pPr>
+    </w:p>
+    <w:p>
+      <w:pPr>
         <w:pStyle w:val="ListParagraph"/>
         <w:numPr>
           <w:ilvl w:val="0"/>
@@ -99,6 +149,19 @@
         <w:spacing w:line="276" w:lineRule="auto"/>
       </w:pPr>
       <w:r>
+        <w:t>Data Explorations for Skills</w:t>
+      </w:r>
+    </w:p>
+    <w:p>
+      <w:pPr>
+        <w:pStyle w:val="ListParagraph"/>
+        <w:numPr>
+          <w:ilvl w:val="1"/>
+          <w:numId w:val="1"/>
+        </w:numPr>
+        <w:spacing w:line="276" w:lineRule="auto"/>
+      </w:pPr>
+      <w:r>
         <w:t>The five</w:t>
       </w:r>
       <w:r>
@@ -111,7 +174,15 @@
         <w:t xml:space="preserve">ion Solving Two or Fewer Steps, skill </w:t>
       </w:r>
       <w:r>
-        <w:t xml:space="preserve">30: Conversion of Fraction Decimals Percents, </w:t>
+        <w:t xml:space="preserve">30: Conversion of Fraction Decimals </w:t>
+      </w:r>
+      <w:proofErr w:type="spellStart"/>
+      <w:r>
+        <w:t>Percents</w:t>
+      </w:r>
+      <w:proofErr w:type="spellEnd"/>
+      <w:r>
+        <w:t xml:space="preserve">, </w:t>
       </w:r>
       <w:r>
         <w:t xml:space="preserve">skill </w:t>
@@ -134,6 +205,16 @@
       <w:r>
         <w:t xml:space="preserve">  </w:t>
       </w:r>
+    </w:p>
+    <w:p>
+      <w:pPr>
+        <w:pStyle w:val="ListParagraph"/>
+        <w:numPr>
+          <w:ilvl w:val="1"/>
+          <w:numId w:val="1"/>
+        </w:numPr>
+        <w:spacing w:line="276" w:lineRule="auto"/>
+      </w:pPr>
       <w:r>
         <w:t xml:space="preserve">The five least common skills were skill 28: Reading a Ruler or Scale, skill </w:t>
       </w:r>
@@ -150,34 +231,189 @@
         <w:t xml:space="preserve">skill </w:t>
       </w:r>
       <w:r>
-        <w:t xml:space="preserve">96: Finding Slope From Situation, </w:t>
-      </w:r>
-      <w:r>
-        <w:t>and s</w:t>
+        <w:t xml:space="preserve">96: Finding Slope </w:t>
+      </w:r>
+      <w:proofErr w:type="gramStart"/>
+      <w:r>
+        <w:t>From</w:t>
+      </w:r>
+      <w:proofErr w:type="gramEnd"/>
+      <w:r>
+        <w:t xml:space="preserve"> Situation, </w:t>
+      </w:r>
+      <w:r>
+        <w:t xml:space="preserve">and skill </w:t>
+      </w:r>
+      <w:r>
+        <w:t>99: Distributive Property.</w:t>
+      </w:r>
+      <w:r>
+        <w:t xml:space="preserve">  </w:t>
+      </w:r>
+    </w:p>
+    <w:p>
+      <w:pPr>
+        <w:pStyle w:val="ListParagraph"/>
+        <w:numPr>
+          <w:ilvl w:val="1"/>
+          <w:numId w:val="1"/>
+        </w:numPr>
+        <w:spacing w:line="276" w:lineRule="auto"/>
+      </w:pPr>
+      <w:r>
+        <w:t xml:space="preserve">The most common skill was skill 87: </w:t>
+      </w:r>
+      <w:r>
+        <w:t>Equat</w:t>
+      </w:r>
+      <w:r>
+        <w:t>ion Solving Two or Fewer Steps with more than 5.77% of the responses associated with this skill.</w:t>
+      </w:r>
+    </w:p>
+    <w:p>
+      <w:pPr>
+        <w:pStyle w:val="ListParagraph"/>
+        <w:numPr>
+          <w:ilvl w:val="0"/>
+          <w:numId w:val="1"/>
+        </w:numPr>
+        <w:spacing w:line="276" w:lineRule="auto"/>
+      </w:pPr>
+      <w:r>
+        <w:t>Sequence Prediction Model: 70-30 Split</w:t>
+      </w:r>
+    </w:p>
+    <w:p>
+      <w:pPr>
+        <w:pStyle w:val="ListParagraph"/>
+        <w:numPr>
+          <w:ilvl w:val="1"/>
+          <w:numId w:val="1"/>
+        </w:numPr>
+        <w:spacing w:line="276" w:lineRule="auto"/>
+      </w:pPr>
+      <w:r>
+        <w:t>The overall accuracy of skill prediction is 100 – 17.9 % = 82.1%</w:t>
+      </w:r>
+    </w:p>
+    <w:p>
+      <w:pPr>
+        <w:pStyle w:val="ListParagraph"/>
+        <w:numPr>
+          <w:ilvl w:val="1"/>
+          <w:numId w:val="1"/>
+        </w:numPr>
+        <w:spacing w:line="276" w:lineRule="auto"/>
+      </w:pPr>
+      <w:r>
+        <w:t>We defined easiest to identify skills as the skills that had the highest proportion of accurate prediction. We decided not to use mere accurate prediction as a metric because it is unfair to skills that don't appear as often in the dataset. We defined hardest to identify skills analogously -- those that had the highest proportion in the cases of inaccurate prediction.</w:t>
+      </w:r>
+    </w:p>
+    <w:p>
+      <w:pPr>
+        <w:pStyle w:val="ListParagraph"/>
+        <w:numPr>
+          <w:ilvl w:val="1"/>
+          <w:numId w:val="1"/>
+        </w:numPr>
+        <w:spacing w:line="276" w:lineRule="auto"/>
+      </w:pPr>
+      <w:r>
+        <w:t>Our easiest to identify skills are: 2, 31, 2, 8, and 9.</w:t>
+      </w:r>
+    </w:p>
+    <w:p>
+      <w:pPr>
+        <w:pStyle w:val="ListParagraph"/>
+        <w:numPr>
+          <w:ilvl w:val="1"/>
+          <w:numId w:val="1"/>
+        </w:numPr>
+        <w:spacing w:line="276" w:lineRule="auto"/>
+      </w:pPr>
+      <w:r>
+        <w:t>Our hardest to identify skills are: 50, 85, 83, 54, 93.</w:t>
+      </w:r>
+    </w:p>
+    <w:p>
+      <w:pPr>
+        <w:pStyle w:val="ListParagraph"/>
+        <w:numPr>
+          <w:ilvl w:val="0"/>
+          <w:numId w:val="1"/>
+        </w:numPr>
+        <w:spacing w:line="276" w:lineRule="auto"/>
+      </w:pPr>
+      <w:r>
+        <w:t>Hyperparameter tuning for Sequence Prediction Model</w:t>
+      </w:r>
+    </w:p>
+    <w:p>
+      <w:pPr>
+        <w:pStyle w:val="ListParagraph"/>
+        <w:numPr>
+          <w:ilvl w:val="0"/>
+          <w:numId w:val="1"/>
+        </w:numPr>
+        <w:spacing w:line="276" w:lineRule="auto"/>
+      </w:pPr>
+      <w:r>
+        <w:t>DKT Model: 70-30 Split</w:t>
+      </w:r>
+    </w:p>
+    <w:p>
+      <w:pPr>
+        <w:pStyle w:val="ListParagraph"/>
+        <w:numPr>
+          <w:ilvl w:val="1"/>
+          <w:numId w:val="1"/>
+        </w:numPr>
+        <w:spacing w:line="276" w:lineRule="auto"/>
+      </w:pPr>
+      <w:r>
+        <w:t>We got an error rate of 7.17% and an AUC of 0.5799.</w:t>
+      </w:r>
+    </w:p>
+    <w:p>
+      <w:pPr>
+        <w:pStyle w:val="ListParagraph"/>
+        <w:numPr>
+          <w:ilvl w:val="0"/>
+          <w:numId w:val="1"/>
+        </w:numPr>
+        <w:spacing w:line="276" w:lineRule="auto"/>
+      </w:pPr>
+      <w:r>
+        <w:t>Hyperparameter tuning for DKT</w:t>
+      </w:r>
+    </w:p>
+    <w:p>
+      <w:pPr>
+        <w:pStyle w:val="ListParagraph"/>
+        <w:numPr>
+          <w:ilvl w:val="1"/>
+          <w:numId w:val="1"/>
+        </w:numPr>
+        <w:spacing w:line="276" w:lineRule="auto"/>
+      </w:pPr>
+      <w:r>
+        <w:t>We tuned the hyperparameters by increasing epochs to 30 and batch size to 38.</w:t>
+      </w:r>
+    </w:p>
+    <w:p>
+      <w:pPr>
+        <w:pStyle w:val="ListParagraph"/>
+        <w:numPr>
+          <w:ilvl w:val="1"/>
+          <w:numId w:val="1"/>
+        </w:numPr>
+        <w:spacing w:line="276" w:lineRule="auto"/>
+      </w:pPr>
+      <w:r>
+        <w:t>We increased the number of epochs because the longer we train the model, the better the model is able to understand the underlying patterns. We increased the batch size because in the input, the model is able to find relationships between different students more effectively.</w:t>
       </w:r>
       <w:bookmarkStart w:id="0" w:name="_GoBack"/>
       <w:bookmarkEnd w:id="0"/>
-      <w:r>
-        <w:t xml:space="preserve">kill </w:t>
-      </w:r>
-      <w:r>
-        <w:t>99: Distributive Property.</w:t>
-      </w:r>
-      <w:r>
-        <w:t xml:space="preserve">  The most common skill was skill </w:t>
-      </w:r>
-      <w:r>
-        <w:t xml:space="preserve">87: </w:t>
-      </w:r>
-      <w:r>
-        <w:t>Equat</w:t>
-      </w:r>
-      <w:r>
-        <w:t>ion Solving Two or Fewer Steps</w:t>
-      </w:r>
-      <w:r>
-        <w:t xml:space="preserve"> with more than 5.77% of the responses associated with this skill.</w:t>
-      </w:r>
     </w:p>
     <w:sectPr>
       <w:pgSz w:w="12240" w:h="15840"/>
@@ -190,8 +426,8 @@
 </file>
 
 <file path=word/numbering.xml><?xml version="1.0" encoding="utf-8"?>
-<w:numbering xmlns:wpc="http://schemas.microsoft.com/office/word/2010/wordprocessingCanvas" xmlns:mo="http://schemas.microsoft.com/office/mac/office/2008/main" xmlns:mc="http://schemas.openxmlformats.org/markup-compatibility/2006" xmlns:mv="urn:schemas-microsoft-com:mac:vml" xmlns:o="urn:schemas-microsoft-com:office:office" xmlns:r="http://schemas.openxmlformats.org/officeDocument/2006/relationships" xmlns:m="http://schemas.openxmlformats.org/officeDocument/2006/math" xmlns:v="urn:schemas-microsoft-com:vml" xmlns:wp14="http://schemas.microsoft.com/office/word/2010/wordprocessingDrawing" xmlns:wp="http://schemas.openxmlformats.org/drawingml/2006/wordprocessingDrawing" xmlns:w10="urn:schemas-microsoft-com:office:word" xmlns:w="http://schemas.openxmlformats.org/wordprocessingml/2006/main" xmlns:w14="http://schemas.microsoft.com/office/word/2010/wordml" xmlns:w15="http://schemas.microsoft.com/office/word/2012/wordml" xmlns:wpg="http://schemas.microsoft.com/office/word/2010/wordprocessingGroup" xmlns:wpi="http://schemas.microsoft.com/office/word/2010/wordprocessingInk" xmlns:wne="http://schemas.microsoft.com/office/word/2006/wordml" xmlns:wps="http://schemas.microsoft.com/office/word/2010/wordprocessingShape" mc:Ignorable="w14 w15 wp14">
-  <w:abstractNum w:abstractNumId="0">
+<w:numbering xmlns:wpc="http://schemas.microsoft.com/office/word/2010/wordprocessingCanvas" xmlns:cx="http://schemas.microsoft.com/office/drawing/2014/chartex" xmlns:cx1="http://schemas.microsoft.com/office/drawing/2015/9/8/chartex" xmlns:cx2="http://schemas.microsoft.com/office/drawing/2015/10/21/chartex" xmlns:cx3="http://schemas.microsoft.com/office/drawing/2016/5/9/chartex" xmlns:cx4="http://schemas.microsoft.com/office/drawing/2016/5/10/chartex" xmlns:cx5="http://schemas.microsoft.com/office/drawing/2016/5/11/chartex" xmlns:cx6="http://schemas.microsoft.com/office/drawing/2016/5/12/chartex" xmlns:cx7="http://schemas.microsoft.com/office/drawing/2016/5/13/chartex" xmlns:cx8="http://schemas.microsoft.com/office/drawing/2016/5/14/chartex" xmlns:mc="http://schemas.openxmlformats.org/markup-compatibility/2006" xmlns:aink="http://schemas.microsoft.com/office/drawing/2016/ink" xmlns:am3d="http://schemas.microsoft.com/office/drawing/2017/model3d" xmlns:o="urn:schemas-microsoft-com:office:office" xmlns:r="http://schemas.openxmlformats.org/officeDocument/2006/relationships" xmlns:m="http://schemas.openxmlformats.org/officeDocument/2006/math" xmlns:v="urn:schemas-microsoft-com:vml" xmlns:wp14="http://schemas.microsoft.com/office/word/2010/wordprocessingDrawing" xmlns:wp="http://schemas.openxmlformats.org/drawingml/2006/wordprocessingDrawing" xmlns:w10="urn:schemas-microsoft-com:office:word" xmlns:w="http://schemas.openxmlformats.org/wordprocessingml/2006/main" xmlns:w14="http://schemas.microsoft.com/office/word/2010/wordml" xmlns:w15="http://schemas.microsoft.com/office/word/2012/wordml" xmlns:w16cid="http://schemas.microsoft.com/office/word/2016/wordml/cid" xmlns:w16se="http://schemas.microsoft.com/office/word/2015/wordml/symex" xmlns:wpg="http://schemas.microsoft.com/office/word/2010/wordprocessingGroup" xmlns:wpi="http://schemas.microsoft.com/office/word/2010/wordprocessingInk" xmlns:wne="http://schemas.microsoft.com/office/word/2006/wordml" xmlns:wps="http://schemas.microsoft.com/office/word/2010/wordprocessingShape" mc:Ignorable="w14 w15 w16se w16cid wp14">
+  <w:abstractNum w:abstractNumId="0" w15:restartNumberingAfterBreak="0">
     <w:nsid w:val="12F31548"/>
     <w:multiLevelType w:val="hybridMultilevel"/>
     <w:tmpl w:val="1ADCB280"/>
@@ -207,7 +443,7 @@
         <w:rFonts w:hint="default"/>
       </w:rPr>
     </w:lvl>
-    <w:lvl w:ilvl="1" w:tplc="04090019" w:tentative="1">
+    <w:lvl w:ilvl="1" w:tplc="04090019">
       <w:start w:val="1"/>
       <w:numFmt w:val="lowerLetter"/>
       <w:lvlText w:val="%2."/>
@@ -287,7 +523,7 @@
 </file>
 
 <file path=word/styles.xml><?xml version="1.0" encoding="utf-8"?>
-<w:styles xmlns:mc="http://schemas.openxmlformats.org/markup-compatibility/2006" xmlns:r="http://schemas.openxmlformats.org/officeDocument/2006/relationships" xmlns:w="http://schemas.openxmlformats.org/wordprocessingml/2006/main" xmlns:w14="http://schemas.microsoft.com/office/word/2010/wordml" xmlns:w15="http://schemas.microsoft.com/office/word/2012/wordml" mc:Ignorable="w14 w15">
+<w:styles xmlns:mc="http://schemas.openxmlformats.org/markup-compatibility/2006" xmlns:r="http://schemas.openxmlformats.org/officeDocument/2006/relationships" xmlns:w="http://schemas.openxmlformats.org/wordprocessingml/2006/main" xmlns:w14="http://schemas.microsoft.com/office/word/2010/wordml" xmlns:w15="http://schemas.microsoft.com/office/word/2012/wordml" xmlns:w16cid="http://schemas.microsoft.com/office/word/2016/wordml/cid" xmlns:w16se="http://schemas.microsoft.com/office/word/2015/wordml/symex" mc:Ignorable="w14 w15 w16se w16cid">
   <w:docDefaults>
     <w:rPrDefault>
       <w:rPr>
@@ -299,7 +535,7 @@
     </w:rPrDefault>
     <w:pPrDefault/>
   </w:docDefaults>
-  <w:latentStyles w:defLockedState="0" w:defUIPriority="99" w:defSemiHidden="0" w:defUnhideWhenUsed="0" w:defQFormat="0" w:count="382">
+  <w:latentStyles w:defLockedState="0" w:defUIPriority="99" w:defSemiHidden="0" w:defUnhideWhenUsed="0" w:defQFormat="0" w:count="375">
     <w:lsdException w:name="Normal" w:uiPriority="0" w:qFormat="1"/>
     <w:lsdException w:name="heading 1" w:uiPriority="9" w:qFormat="1"/>
     <w:lsdException w:name="heading 2" w:semiHidden="1" w:uiPriority="9" w:unhideWhenUsed="1" w:qFormat="1"/>
@@ -456,15 +692,6 @@
     <w:lsdException w:name="Balloon Text" w:semiHidden="1" w:unhideWhenUsed="1"/>
     <w:lsdException w:name="Table Grid" w:uiPriority="39"/>
     <w:lsdException w:name="Table Theme" w:semiHidden="1" w:unhideWhenUsed="1"/>
-    <w:lsdException w:name="Note Level 1" w:semiHidden="1" w:unhideWhenUsed="1"/>
-    <w:lsdException w:name="Note Level 2" w:semiHidden="1" w:unhideWhenUsed="1"/>
-    <w:lsdException w:name="Note Level 3" w:semiHidden="1" w:unhideWhenUsed="1"/>
-    <w:lsdException w:name="Note Level 4" w:semiHidden="1" w:unhideWhenUsed="1"/>
-    <w:lsdException w:name="Note Level 5" w:semiHidden="1" w:unhideWhenUsed="1"/>
-    <w:lsdException w:name="Note Level 6" w:semiHidden="1" w:unhideWhenUsed="1"/>
-    <w:lsdException w:name="Note Level 7" w:semiHidden="1" w:unhideWhenUsed="1"/>
-    <w:lsdException w:name="Note Level 8" w:semiHidden="1" w:unhideWhenUsed="1"/>
-    <w:lsdException w:name="Note Level 9" w:semiHidden="1" w:unhideWhenUsed="1"/>
     <w:lsdException w:name="Placeholder Text" w:semiHidden="1"/>
     <w:lsdException w:name="No Spacing" w:uiPriority="1" w:qFormat="1"/>
     <w:lsdException w:name="Light Shading" w:uiPriority="60"/>

</xml_diff>